<commit_message>
add and edit some files
</commit_message>
<xml_diff>
--- a/نهم/نهم - ۳/اثبات های فصل ۳/اثبات های فصل ۳.docx
+++ b/نهم/نهم - ۳/اثبات های فصل ۳/اثبات های فصل ۳.docx
@@ -497,10 +497,10 @@
                 <w:lang w:bidi="fa-IR"/>
               </w:rPr>
               <w:object w:dxaOrig="6440" w:dyaOrig="980" w14:anchorId="5586A149">
-                <v:shape id="_x0000_i1026" type="#_x0000_t75" style="width:324pt;height:47.75pt" o:ole="">
+                <v:shape id="_x0000_i1026" type="#_x0000_t75" style="width:323.6pt;height:48pt" o:ole="">
                   <v:imagedata r:id="rId10" o:title=""/>
                 </v:shape>
-                <o:OLEObject Type="Embed" ProgID="Equation.DSMT4" ShapeID="_x0000_i1026" DrawAspect="Content" ObjectID="_1792780408" r:id="rId11"/>
+                <o:OLEObject Type="Embed" ProgID="Equation.DSMT4" ShapeID="_x0000_i1026" DrawAspect="Content" ObjectID="_1793174339" r:id="rId11"/>
               </w:object>
             </w:r>
             <w:r>
@@ -721,10 +721,10 @@
                 <w:position w:val="-12"/>
               </w:rPr>
               <w:object w:dxaOrig="260" w:dyaOrig="380" w14:anchorId="4CF31D46">
-                <v:shape id="_x0000_i1027" type="#_x0000_t75" style="width:13.3pt;height:18.8pt" o:ole="">
+                <v:shape id="_x0000_i1027" type="#_x0000_t75" style="width:13.25pt;height:19.05pt" o:ole="">
                   <v:imagedata r:id="rId14" o:title=""/>
                 </v:shape>
-                <o:OLEObject Type="Embed" ProgID="Equation.DSMT4" ShapeID="_x0000_i1027" DrawAspect="Content" ObjectID="_1792780409" r:id="rId15"/>
+                <o:OLEObject Type="Embed" ProgID="Equation.DSMT4" ShapeID="_x0000_i1027" DrawAspect="Content" ObjectID="_1793174340" r:id="rId15"/>
               </w:object>
             </w:r>
             <w:r>
@@ -753,10 +753,10 @@
                 <w:position w:val="-12"/>
               </w:rPr>
               <w:object w:dxaOrig="300" w:dyaOrig="380" w14:anchorId="7DE0C877">
-                <v:shape id="_x0000_i1028" type="#_x0000_t75" style="width:14.85pt;height:18.8pt" o:ole="">
+                <v:shape id="_x0000_i1028" type="#_x0000_t75" style="width:14.9pt;height:19.05pt" o:ole="">
                   <v:imagedata r:id="rId16" o:title=""/>
                 </v:shape>
-                <o:OLEObject Type="Embed" ProgID="Equation.DSMT4" ShapeID="_x0000_i1028" DrawAspect="Content" ObjectID="_1792780410" r:id="rId17"/>
+                <o:OLEObject Type="Embed" ProgID="Equation.DSMT4" ShapeID="_x0000_i1028" DrawAspect="Content" ObjectID="_1793174341" r:id="rId17"/>
               </w:object>
             </w:r>
             <w:r>
@@ -1163,10 +1163,10 @@
                 <w:lang w:bidi="fa-IR"/>
               </w:rPr>
               <w:object w:dxaOrig="7119" w:dyaOrig="980" w14:anchorId="78A83F50">
-                <v:shape id="_x0000_i1029" type="#_x0000_t75" style="width:356.85pt;height:50.85pt" o:ole="">
+                <v:shape id="_x0000_i1029" type="#_x0000_t75" style="width:356.7pt;height:50.5pt" o:ole="">
                   <v:imagedata r:id="rId18" o:title=""/>
                 </v:shape>
-                <o:OLEObject Type="Embed" ProgID="Equation.DSMT4" ShapeID="_x0000_i1029" DrawAspect="Content" ObjectID="_1792780411" r:id="rId19"/>
+                <o:OLEObject Type="Embed" ProgID="Equation.DSMT4" ShapeID="_x0000_i1029" DrawAspect="Content" ObjectID="_1793174342" r:id="rId19"/>
               </w:object>
             </w:r>
           </w:p>
@@ -1755,10 +1755,10 @@
                 <w:lang w:bidi="fa-IR"/>
               </w:rPr>
               <w:object w:dxaOrig="8080" w:dyaOrig="980" w14:anchorId="594BABF0">
-                <v:shape id="_x0000_i1030" type="#_x0000_t75" style="width:403.05pt;height:50.85pt" o:ole="">
+                <v:shape id="_x0000_i1030" type="#_x0000_t75" style="width:403.05pt;height:50.5pt" o:ole="">
                   <v:imagedata r:id="rId22" o:title=""/>
                 </v:shape>
-                <o:OLEObject Type="Embed" ProgID="Equation.DSMT4" ShapeID="_x0000_i1030" DrawAspect="Content" ObjectID="_1792780412" r:id="rId23"/>
+                <o:OLEObject Type="Embed" ProgID="Equation.DSMT4" ShapeID="_x0000_i1030" DrawAspect="Content" ObjectID="_1793174343" r:id="rId23"/>
               </w:object>
             </w:r>
             <w:r>
@@ -2026,17 +2026,7 @@
                                         <w:rtl/>
                                         <w:lang w:bidi="fa-IR"/>
                                       </w:rPr>
-                                      <w:t xml:space="preserve">طبق </w:t>
-                                    </w:r>
-                                    <w:r>
-                                      <w:rPr>
-                                        <w:rFonts w:cs="0 Nazanin Bold" w:hint="cs"/>
-                                        <w:sz w:val="20"/>
-                                        <w:szCs w:val="20"/>
-                                        <w:rtl/>
-                                        <w:lang w:bidi="fa-IR"/>
-                                      </w:rPr>
-                                      <w:t>گفته سوال</w:t>
+                                      <w:t>طبق گفته سوال</w:t>
                                     </w:r>
                                   </w:p>
                                 </w:txbxContent>
@@ -2093,17 +2083,7 @@
                                         <w:rtl/>
                                         <w:lang w:bidi="fa-IR"/>
                                       </w:rPr>
-                                      <w:t xml:space="preserve"> </w:t>
-                                    </w:r>
-                                    <w:r>
-                                      <w:rPr>
-                                        <w:rFonts w:cs="0 Nazanin Bold" w:hint="cs"/>
-                                        <w:sz w:val="20"/>
-                                        <w:szCs w:val="20"/>
-                                        <w:rtl/>
-                                        <w:lang w:bidi="fa-IR"/>
-                                      </w:rPr>
-                                      <w:t>نیمساز</w:t>
+                                      <w:t xml:space="preserve"> نیمساز</w:t>
                                     </w:r>
                                   </w:p>
                                 </w:txbxContent>
@@ -2151,17 +2131,7 @@
                                         <w:rtl/>
                                         <w:lang w:bidi="fa-IR"/>
                                       </w:rPr>
-                                      <w:t xml:space="preserve">ضلع </w:t>
-                                    </w:r>
-                                    <w:r>
-                                      <w:rPr>
-                                        <w:rFonts w:cs="0 Nazanin Bold" w:hint="cs"/>
-                                        <w:sz w:val="20"/>
-                                        <w:szCs w:val="20"/>
-                                        <w:rtl/>
-                                        <w:lang w:bidi="fa-IR"/>
-                                      </w:rPr>
-                                      <w:t>مشترک</w:t>
+                                      <w:t>ضلع مشترک</w:t>
                                     </w:r>
                                   </w:p>
                                 </w:txbxContent>
@@ -2282,17 +2252,7 @@
                                   <w:rtl/>
                                   <w:lang w:bidi="fa-IR"/>
                                 </w:rPr>
-                                <w:t xml:space="preserve">طبق </w:t>
-                              </w:r>
-                              <w:r>
-                                <w:rPr>
-                                  <w:rFonts w:cs="0 Nazanin Bold" w:hint="cs"/>
-                                  <w:sz w:val="20"/>
-                                  <w:szCs w:val="20"/>
-                                  <w:rtl/>
-                                  <w:lang w:bidi="fa-IR"/>
-                                </w:rPr>
-                                <w:t>گفته سوال</w:t>
+                                <w:t>طبق گفته سوال</w:t>
                               </w:r>
                             </w:p>
                           </w:txbxContent>
@@ -2328,17 +2288,7 @@
                                   <w:rtl/>
                                   <w:lang w:bidi="fa-IR"/>
                                 </w:rPr>
-                                <w:t xml:space="preserve"> </w:t>
-                              </w:r>
-                              <w:r>
-                                <w:rPr>
-                                  <w:rFonts w:cs="0 Nazanin Bold" w:hint="cs"/>
-                                  <w:sz w:val="20"/>
-                                  <w:szCs w:val="20"/>
-                                  <w:rtl/>
-                                  <w:lang w:bidi="fa-IR"/>
-                                </w:rPr>
-                                <w:t>نیمساز</w:t>
+                                <w:t xml:space="preserve"> نیمساز</w:t>
                               </w:r>
                             </w:p>
                           </w:txbxContent>
@@ -2365,17 +2315,7 @@
                                   <w:rtl/>
                                   <w:lang w:bidi="fa-IR"/>
                                 </w:rPr>
-                                <w:t xml:space="preserve">ضلع </w:t>
-                              </w:r>
-                              <w:r>
-                                <w:rPr>
-                                  <w:rFonts w:cs="0 Nazanin Bold" w:hint="cs"/>
-                                  <w:sz w:val="20"/>
-                                  <w:szCs w:val="20"/>
-                                  <w:rtl/>
-                                  <w:lang w:bidi="fa-IR"/>
-                                </w:rPr>
-                                <w:t>مشترک</w:t>
+                                <w:t>ضلع مشترک</w:t>
                               </w:r>
                             </w:p>
                           </w:txbxContent>
@@ -2700,7 +2640,7 @@
           <w:p>
             <w:pPr>
               <w:rPr>
-                <w:rFonts w:ascii="Vazirmatn" w:hAnsi="Vazirmatn" w:cs="0 Nazanin Bold" w:hint="cs"/>
+                <w:rFonts w:ascii="Vazirmatn" w:hAnsi="Vazirmatn" w:cs="0 Nazanin Bold"/>
                 <w:b w:val="0"/>
                 <w:bCs w:val="0"/>
                 <w:sz w:val="18"/>
@@ -2810,10 +2750,10 @@
                 <w:lang w:bidi="fa-IR"/>
               </w:rPr>
               <w:object w:dxaOrig="5440" w:dyaOrig="1380" w14:anchorId="0DE2B515">
-                <v:shape id="_x0000_i1094" type="#_x0000_t75" style="width:273.15pt;height:68.85pt" o:ole="">
+                <v:shape id="_x0000_i1031" type="#_x0000_t75" style="width:273.1pt;height:68.7pt" o:ole="">
                   <v:imagedata r:id="rId26" o:title=""/>
                 </v:shape>
-                <o:OLEObject Type="Embed" ProgID="Equation.DSMT4" ShapeID="_x0000_i1094" DrawAspect="Content" ObjectID="_1792780413" r:id="rId27"/>
+                <o:OLEObject Type="Embed" ProgID="Equation.DSMT4" ShapeID="_x0000_i1031" DrawAspect="Content" ObjectID="_1793174344" r:id="rId27"/>
               </w:object>
             </w:r>
             <w:r>
@@ -3182,17 +3122,7 @@
                                         <w:rtl/>
                                         <w:lang w:bidi="fa-IR"/>
                                       </w:rPr>
-                                      <w:t xml:space="preserve">ساق </w:t>
-                                    </w:r>
-                                    <w:r>
-                                      <w:rPr>
-                                        <w:rFonts w:cs="0 Nazanin Bold" w:hint="cs"/>
-                                        <w:sz w:val="20"/>
-                                        <w:szCs w:val="20"/>
-                                        <w:rtl/>
-                                        <w:lang w:bidi="fa-IR"/>
-                                      </w:rPr>
-                                      <w:t>های مثلث</w:t>
+                                      <w:t>ساق های مثلث</w:t>
                                     </w:r>
                                   </w:p>
                                 </w:txbxContent>
@@ -3249,17 +3179,7 @@
                                         <w:rtl/>
                                         <w:lang w:bidi="fa-IR"/>
                                       </w:rPr>
-                                      <w:t xml:space="preserve"> </w:t>
-                                    </w:r>
-                                    <w:r>
-                                      <w:rPr>
-                                        <w:rFonts w:cs="0 Nazanin Bold" w:hint="cs"/>
-                                        <w:sz w:val="20"/>
-                                        <w:szCs w:val="20"/>
-                                        <w:rtl/>
-                                        <w:lang w:bidi="fa-IR"/>
-                                      </w:rPr>
-                                      <w:t>نیمساز</w:t>
+                                      <w:t xml:space="preserve"> نیمساز</w:t>
                                     </w:r>
                                   </w:p>
                                 </w:txbxContent>
@@ -3307,17 +3227,7 @@
                                         <w:rtl/>
                                         <w:lang w:bidi="fa-IR"/>
                                       </w:rPr>
-                                      <w:t xml:space="preserve">ضلع </w:t>
-                                    </w:r>
-                                    <w:r>
-                                      <w:rPr>
-                                        <w:rFonts w:cs="0 Nazanin Bold" w:hint="cs"/>
-                                        <w:sz w:val="20"/>
-                                        <w:szCs w:val="20"/>
-                                        <w:rtl/>
-                                        <w:lang w:bidi="fa-IR"/>
-                                      </w:rPr>
-                                      <w:t>مشترک</w:t>
+                                      <w:t>ضلع مشترک</w:t>
                                     </w:r>
                                   </w:p>
                                 </w:txbxContent>
@@ -3438,17 +3348,7 @@
                                   <w:rtl/>
                                   <w:lang w:bidi="fa-IR"/>
                                 </w:rPr>
-                                <w:t xml:space="preserve">ساق </w:t>
-                              </w:r>
-                              <w:r>
-                                <w:rPr>
-                                  <w:rFonts w:cs="0 Nazanin Bold" w:hint="cs"/>
-                                  <w:sz w:val="20"/>
-                                  <w:szCs w:val="20"/>
-                                  <w:rtl/>
-                                  <w:lang w:bidi="fa-IR"/>
-                                </w:rPr>
-                                <w:t>های مثلث</w:t>
+                                <w:t>ساق های مثلث</w:t>
                               </w:r>
                             </w:p>
                           </w:txbxContent>
@@ -3484,17 +3384,7 @@
                                   <w:rtl/>
                                   <w:lang w:bidi="fa-IR"/>
                                 </w:rPr>
-                                <w:t xml:space="preserve"> </w:t>
-                              </w:r>
-                              <w:r>
-                                <w:rPr>
-                                  <w:rFonts w:cs="0 Nazanin Bold" w:hint="cs"/>
-                                  <w:sz w:val="20"/>
-                                  <w:szCs w:val="20"/>
-                                  <w:rtl/>
-                                  <w:lang w:bidi="fa-IR"/>
-                                </w:rPr>
-                                <w:t>نیمساز</w:t>
+                                <w:t xml:space="preserve"> نیمساز</w:t>
                               </w:r>
                             </w:p>
                           </w:txbxContent>
@@ -3521,17 +3411,7 @@
                                   <w:rtl/>
                                   <w:lang w:bidi="fa-IR"/>
                                 </w:rPr>
-                                <w:t xml:space="preserve">ضلع </w:t>
-                              </w:r>
-                              <w:r>
-                                <w:rPr>
-                                  <w:rFonts w:cs="0 Nazanin Bold" w:hint="cs"/>
-                                  <w:sz w:val="20"/>
-                                  <w:szCs w:val="20"/>
-                                  <w:rtl/>
-                                  <w:lang w:bidi="fa-IR"/>
-                                </w:rPr>
-                                <w:t>مشترک</w:t>
+                                <w:t>ضلع مشترک</w:t>
                               </w:r>
                             </w:p>
                           </w:txbxContent>
@@ -3728,10 +3608,10 @@
                 <w:lang w:bidi="fa-IR"/>
               </w:rPr>
               <w:object w:dxaOrig="6720" w:dyaOrig="1380" w14:anchorId="4BA55127">
-                <v:shape id="_x0000_i1099" type="#_x0000_t75" style="width:335.75pt;height:68.85pt" o:ole="">
+                <v:shape id="_x0000_i1032" type="#_x0000_t75" style="width:336pt;height:68.7pt" o:ole="">
                   <v:imagedata r:id="rId29" o:title=""/>
                 </v:shape>
-                <o:OLEObject Type="Embed" ProgID="Equation.DSMT4" ShapeID="_x0000_i1099" DrawAspect="Content" ObjectID="_1792780414" r:id="rId30"/>
+                <o:OLEObject Type="Embed" ProgID="Equation.DSMT4" ShapeID="_x0000_i1032" DrawAspect="Content" ObjectID="_1793174345" r:id="rId30"/>
               </w:object>
             </w:r>
             <w:r>
@@ -3749,7 +3629,7 @@
           <w:p>
             <w:pPr>
               <w:rPr>
-                <w:rFonts w:ascii="Vazirmatn" w:hAnsi="Vazirmatn" w:cs="0 Nazanin Bold" w:hint="cs"/>
+                <w:rFonts w:ascii="Vazirmatn" w:hAnsi="Vazirmatn" w:cs="0 Nazanin Bold"/>
                 <w:b w:val="0"/>
                 <w:bCs w:val="0"/>
                 <w:noProof/>
@@ -4606,10 +4486,10 @@
                 <w:lang w:bidi="fa-IR"/>
               </w:rPr>
               <w:object w:dxaOrig="7560" w:dyaOrig="1260" w14:anchorId="62E25B3E">
-                <v:shape id="_x0000_i1033" type="#_x0000_t75" style="width:378.8pt;height:63.4pt" o:ole="">
+                <v:shape id="_x0000_i1033" type="#_x0000_t75" style="width:379.05pt;height:63.7pt" o:ole="">
                   <v:imagedata r:id="rId33" o:title=""/>
                 </v:shape>
-                <o:OLEObject Type="Embed" ProgID="Equation.DSMT4" ShapeID="_x0000_i1033" DrawAspect="Content" ObjectID="_1792780415" r:id="rId34"/>
+                <o:OLEObject Type="Embed" ProgID="Equation.DSMT4" ShapeID="_x0000_i1033" DrawAspect="Content" ObjectID="_1793174346" r:id="rId34"/>
               </w:object>
             </w:r>
             <w:r>
@@ -5618,10 +5498,10 @@
                 <w:lang w:bidi="fa-IR"/>
               </w:rPr>
               <w:object w:dxaOrig="7360" w:dyaOrig="1380" w14:anchorId="521C9F7D">
-                <v:shape id="_x0000_i1034" type="#_x0000_t75" style="width:368.6pt;height:68.85pt" o:ole="">
+                <v:shape id="_x0000_i1034" type="#_x0000_t75" style="width:369.1pt;height:68.7pt" o:ole="">
                   <v:imagedata r:id="rId36" o:title=""/>
                 </v:shape>
-                <o:OLEObject Type="Embed" ProgID="Equation.DSMT4" ShapeID="_x0000_i1034" DrawAspect="Content" ObjectID="_1792780416" r:id="rId37"/>
+                <o:OLEObject Type="Embed" ProgID="Equation.DSMT4" ShapeID="_x0000_i1034" DrawAspect="Content" ObjectID="_1793174347" r:id="rId37"/>
               </w:object>
             </w:r>
             <w:r>
@@ -6436,10 +6316,10 @@
                 <w:lang w:bidi="fa-IR"/>
               </w:rPr>
               <w:object w:dxaOrig="7240" w:dyaOrig="1380" w14:anchorId="3585D80C">
-                <v:shape id="_x0000_i1035" type="#_x0000_t75" style="width:363.15pt;height:68.85pt" o:ole="">
+                <v:shape id="_x0000_i1035" type="#_x0000_t75" style="width:363.3pt;height:68.7pt" o:ole="">
                   <v:imagedata r:id="rId39" o:title=""/>
                 </v:shape>
-                <o:OLEObject Type="Embed" ProgID="Equation.DSMT4" ShapeID="_x0000_i1035" DrawAspect="Content" ObjectID="_1792780417" r:id="rId40"/>
+                <o:OLEObject Type="Embed" ProgID="Equation.DSMT4" ShapeID="_x0000_i1035" DrawAspect="Content" ObjectID="_1793174348" r:id="rId40"/>
               </w:object>
             </w:r>
             <w:r>
@@ -7396,10 +7276,10 @@
                 <w:lang w:bidi="fa-IR"/>
               </w:rPr>
               <w:object w:dxaOrig="7060" w:dyaOrig="1380" w14:anchorId="5CB88530">
-                <v:shape id="_x0000_i1036" type="#_x0000_t75" style="width:352.95pt;height:68.85pt" o:ole="">
+                <v:shape id="_x0000_i1036" type="#_x0000_t75" style="width:353.4pt;height:68.7pt" o:ole="">
                   <v:imagedata r:id="rId43" o:title=""/>
                 </v:shape>
-                <o:OLEObject Type="Embed" ProgID="Equation.DSMT4" ShapeID="_x0000_i1036" DrawAspect="Content" ObjectID="_1792780418" r:id="rId44"/>
+                <o:OLEObject Type="Embed" ProgID="Equation.DSMT4" ShapeID="_x0000_i1036" DrawAspect="Content" ObjectID="_1793174349" r:id="rId44"/>
               </w:object>
             </w:r>
             <w:r>
@@ -8215,10 +8095,10 @@
                 <w:lang w:bidi="fa-IR"/>
               </w:rPr>
               <w:object w:dxaOrig="7240" w:dyaOrig="1380" w14:anchorId="74DFBBB0">
-                <v:shape id="_x0000_i1037" type="#_x0000_t75" style="width:363.9pt;height:68.85pt" o:ole="">
+                <v:shape id="_x0000_i1037" type="#_x0000_t75" style="width:364.15pt;height:68.7pt" o:ole="">
                   <v:imagedata r:id="rId46" o:title=""/>
                 </v:shape>
-                <o:OLEObject Type="Embed" ProgID="Equation.DSMT4" ShapeID="_x0000_i1037" DrawAspect="Content" ObjectID="_1792780419" r:id="rId47"/>
+                <o:OLEObject Type="Embed" ProgID="Equation.DSMT4" ShapeID="_x0000_i1037" DrawAspect="Content" ObjectID="_1793174350" r:id="rId47"/>
               </w:object>
             </w:r>
           </w:p>
@@ -8540,10 +8420,10 @@
                 <w:lang w:bidi="fa-IR"/>
               </w:rPr>
               <w:object w:dxaOrig="1740" w:dyaOrig="480" w14:anchorId="543257F6">
-                <v:shape id="_x0000_i1038" type="#_x0000_t75" style="width:73.55pt;height:18.8pt" o:ole="">
+                <v:shape id="_x0000_i1038" type="#_x0000_t75" style="width:73.65pt;height:19.05pt" o:ole="">
                   <v:imagedata r:id="rId50" o:title=""/>
                 </v:shape>
-                <o:OLEObject Type="Embed" ProgID="Equation.DSMT4" ShapeID="_x0000_i1038" DrawAspect="Content" ObjectID="_1792780420" r:id="rId51"/>
+                <o:OLEObject Type="Embed" ProgID="Equation.DSMT4" ShapeID="_x0000_i1038" DrawAspect="Content" ObjectID="_1793174351" r:id="rId51"/>
               </w:object>
             </w:r>
             <w:r>
@@ -9490,10 +9370,10 @@
                 <w:lang w:bidi="fa-IR"/>
               </w:rPr>
               <w:object w:dxaOrig="6120" w:dyaOrig="1380" w14:anchorId="06F6A70D">
-                <v:shape id="_x0000_i1039" type="#_x0000_t75" style="width:306pt;height:68.85pt" o:ole="">
+                <v:shape id="_x0000_i1039" type="#_x0000_t75" style="width:306.2pt;height:68.7pt" o:ole="">
                   <v:imagedata r:id="rId52" o:title=""/>
                 </v:shape>
-                <o:OLEObject Type="Embed" ProgID="Equation.DSMT4" ShapeID="_x0000_i1039" DrawAspect="Content" ObjectID="_1792780421" r:id="rId53"/>
+                <o:OLEObject Type="Embed" ProgID="Equation.DSMT4" ShapeID="_x0000_i1039" DrawAspect="Content" ObjectID="_1793174352" r:id="rId53"/>
               </w:object>
             </w:r>
           </w:p>
@@ -9934,10 +9814,10 @@
                 <w:lang w:bidi="fa-IR"/>
               </w:rPr>
               <w:object w:dxaOrig="859" w:dyaOrig="440" w14:anchorId="02C96655">
-                <v:shape id="_x0000_i1040" type="#_x0000_t75" style="width:36pt;height:18.8pt" o:ole="">
+                <v:shape id="_x0000_i1040" type="#_x0000_t75" style="width:35.6pt;height:19.05pt" o:ole="">
                   <v:imagedata r:id="rId56" o:title=""/>
                 </v:shape>
-                <o:OLEObject Type="Embed" ProgID="Equation.DSMT4" ShapeID="_x0000_i1040" DrawAspect="Content" ObjectID="_1792780422" r:id="rId57"/>
+                <o:OLEObject Type="Embed" ProgID="Equation.DSMT4" ShapeID="_x0000_i1040" DrawAspect="Content" ObjectID="_1793174353" r:id="rId57"/>
               </w:object>
             </w:r>
           </w:p>
@@ -10621,10 +10501,10 @@
                 <w:lang w:bidi="fa-IR"/>
               </w:rPr>
               <w:object w:dxaOrig="920" w:dyaOrig="440" w14:anchorId="59971F02">
-                <v:shape id="_x0000_i1041" type="#_x0000_t75" style="width:37.55pt;height:18.8pt" o:ole="">
+                <v:shape id="_x0000_i1041" type="#_x0000_t75" style="width:37.25pt;height:19.05pt" o:ole="">
                   <v:imagedata r:id="rId58" o:title=""/>
                 </v:shape>
-                <o:OLEObject Type="Embed" ProgID="Equation.DSMT4" ShapeID="_x0000_i1041" DrawAspect="Content" ObjectID="_1792780423" r:id="rId59"/>
+                <o:OLEObject Type="Embed" ProgID="Equation.DSMT4" ShapeID="_x0000_i1041" DrawAspect="Content" ObjectID="_1793174354" r:id="rId59"/>
               </w:object>
             </w:r>
           </w:p>
@@ -10684,10 +10564,10 @@
                 <w:lang w:bidi="fa-IR"/>
               </w:rPr>
               <w:object w:dxaOrig="7460" w:dyaOrig="1380" w14:anchorId="082B3ABB">
-                <v:shape id="_x0000_i1042" type="#_x0000_t75" style="width:373.3pt;height:68.85pt" o:ole="">
+                <v:shape id="_x0000_i1042" type="#_x0000_t75" style="width:373.25pt;height:68.7pt" o:ole="">
                   <v:imagedata r:id="rId60" o:title=""/>
                 </v:shape>
-                <o:OLEObject Type="Embed" ProgID="Equation.DSMT4" ShapeID="_x0000_i1042" DrawAspect="Content" ObjectID="_1792780424" r:id="rId61"/>
+                <o:OLEObject Type="Embed" ProgID="Equation.DSMT4" ShapeID="_x0000_i1042" DrawAspect="Content" ObjectID="_1793174355" r:id="rId61"/>
               </w:object>
             </w:r>
           </w:p>
@@ -11502,10 +11382,10 @@
                 <w:lang w:bidi="fa-IR"/>
               </w:rPr>
               <w:object w:dxaOrig="6320" w:dyaOrig="1380" w14:anchorId="2A5DAB67">
-                <v:shape id="_x0000_i1043" type="#_x0000_t75" style="width:315.4pt;height:68.85pt" o:ole="">
+                <v:shape id="_x0000_i1043" type="#_x0000_t75" style="width:315.3pt;height:68.7pt" o:ole="">
                   <v:imagedata r:id="rId63" o:title=""/>
                 </v:shape>
-                <o:OLEObject Type="Embed" ProgID="Equation.DSMT4" ShapeID="_x0000_i1043" DrawAspect="Content" ObjectID="_1792780425" r:id="rId64"/>
+                <o:OLEObject Type="Embed" ProgID="Equation.DSMT4" ShapeID="_x0000_i1043" DrawAspect="Content" ObjectID="_1793174356" r:id="rId64"/>
               </w:object>
             </w:r>
           </w:p>
@@ -11897,10 +11777,10 @@
                 <w:lang w:bidi="fa-IR"/>
               </w:rPr>
               <w:object w:dxaOrig="920" w:dyaOrig="440" w14:anchorId="01C65776">
-                <v:shape id="_x0000_i1044" type="#_x0000_t75" style="width:37.55pt;height:18.8pt" o:ole="">
+                <v:shape id="_x0000_i1044" type="#_x0000_t75" style="width:37.25pt;height:19.05pt" o:ole="">
                   <v:imagedata r:id="rId66" o:title=""/>
                 </v:shape>
-                <o:OLEObject Type="Embed" ProgID="Equation.DSMT4" ShapeID="_x0000_i1044" DrawAspect="Content" ObjectID="_1792780426" r:id="rId67"/>
+                <o:OLEObject Type="Embed" ProgID="Equation.DSMT4" ShapeID="_x0000_i1044" DrawAspect="Content" ObjectID="_1793174357" r:id="rId67"/>
               </w:object>
             </w:r>
           </w:p>
@@ -12587,10 +12467,10 @@
                 <w:lang w:bidi="fa-IR"/>
               </w:rPr>
               <w:object w:dxaOrig="859" w:dyaOrig="440" w14:anchorId="31160AE8">
-                <v:shape id="_x0000_i1045" type="#_x0000_t75" style="width:36pt;height:18.8pt" o:ole="">
+                <v:shape id="_x0000_i1045" type="#_x0000_t75" style="width:35.6pt;height:19.05pt" o:ole="">
                   <v:imagedata r:id="rId68" o:title=""/>
                 </v:shape>
-                <o:OLEObject Type="Embed" ProgID="Equation.DSMT4" ShapeID="_x0000_i1045" DrawAspect="Content" ObjectID="_1792780427" r:id="rId69"/>
+                <o:OLEObject Type="Embed" ProgID="Equation.DSMT4" ShapeID="_x0000_i1045" DrawAspect="Content" ObjectID="_1793174358" r:id="rId69"/>
               </w:object>
             </w:r>
           </w:p>
@@ -12646,10 +12526,10 @@
                 <w:lang w:bidi="fa-IR"/>
               </w:rPr>
               <w:object w:dxaOrig="7479" w:dyaOrig="1420" w14:anchorId="35AD333C">
-                <v:shape id="_x0000_i1046" type="#_x0000_t75" style="width:373.3pt;height:70.45pt" o:ole="">
+                <v:shape id="_x0000_i1046" type="#_x0000_t75" style="width:373.25pt;height:70.35pt" o:ole="">
                   <v:imagedata r:id="rId70" o:title=""/>
                 </v:shape>
-                <o:OLEObject Type="Embed" ProgID="Equation.DSMT4" ShapeID="_x0000_i1046" DrawAspect="Content" ObjectID="_1792780428" r:id="rId71"/>
+                <o:OLEObject Type="Embed" ProgID="Equation.DSMT4" ShapeID="_x0000_i1046" DrawAspect="Content" ObjectID="_1793174359" r:id="rId71"/>
               </w:object>
             </w:r>
           </w:p>
@@ -12677,6 +12557,7 @@
                 <w:lang w:bidi="fa-IR"/>
               </w:rPr>
             </w:pPr>
+            <w:bookmarkStart w:id="0" w:name="_GoBack"/>
             <w:r>
               <w:rPr>
                 <w:rFonts w:ascii="Portada ARA Extrabold" w:hAnsi="Portada ARA Extrabold" w:cs="Portada ARA Extrabold"/>
@@ -12758,6 +12639,7 @@
                 </wp:anchor>
               </w:drawing>
             </w:r>
+            <w:bookmarkEnd w:id="0"/>
             <w:r>
               <w:rPr>
                 <w:rFonts w:ascii="Portada ARA Extrabold" w:hAnsi="Portada ARA Extrabold" w:cs="Portada ARA Extrabold"/>
@@ -13517,13 +13399,13 @@
               <mc:AlternateContent>
                 <mc:Choice Requires="wps">
                   <w:drawing>
-                    <wp:anchor distT="0" distB="0" distL="114300" distR="114300" simplePos="0" relativeHeight="251731968" behindDoc="0" locked="0" layoutInCell="1" allowOverlap="1" wp14:anchorId="7E77E46F" wp14:editId="1267DE8E">
+                    <wp:anchor distT="0" distB="0" distL="114300" distR="114300" simplePos="0" relativeHeight="251731968" behindDoc="0" locked="0" layoutInCell="1" allowOverlap="1" wp14:anchorId="7E77E46F" wp14:editId="5FDAB92C">
                       <wp:simplePos x="0" y="0"/>
                       <wp:positionH relativeFrom="page">
-                        <wp:posOffset>547493</wp:posOffset>
+                        <wp:posOffset>444376</wp:posOffset>
                       </wp:positionH>
                       <wp:positionV relativeFrom="page">
-                        <wp:posOffset>1097987</wp:posOffset>
+                        <wp:posOffset>1115705</wp:posOffset>
                       </wp:positionV>
                       <wp:extent cx="914400" cy="257981"/>
                       <wp:effectExtent l="0" t="0" r="0" b="0"/>
@@ -13585,7 +13467,7 @@
                 </mc:Choice>
                 <mc:Fallback>
                   <w:pict>
-                    <v:shape w14:anchorId="7E77E46F" id="Text Box 116" o:spid="_x0000_s1116" type="#_x0000_t202" style="position:absolute;left:0;text-align:left;margin-left:43.1pt;margin-top:86.45pt;width:1in;height:20.3pt;z-index:251731968;visibility:visible;mso-wrap-style:none;mso-height-percent:0;mso-wrap-distance-left:9pt;mso-wrap-distance-top:0;mso-wrap-distance-right:9pt;mso-wrap-distance-bottom:0;mso-position-horizontal:absolute;mso-position-horizontal-relative:page;mso-position-vertical:absolute;mso-position-vertical-relative:page;mso-height-percent:0;mso-height-relative:margin;v-text-anchor:top" o:gfxdata="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" filled="f" stroked="f" strokeweight=".5pt">
+                    <v:shape w14:anchorId="7E77E46F" id="Text Box 116" o:spid="_x0000_s1116" type="#_x0000_t202" style="position:absolute;left:0;text-align:left;margin-left:35pt;margin-top:87.85pt;width:1in;height:20.3pt;z-index:251731968;visibility:visible;mso-wrap-style:none;mso-height-percent:0;mso-wrap-distance-left:9pt;mso-wrap-distance-top:0;mso-wrap-distance-right:9pt;mso-wrap-distance-bottom:0;mso-position-horizontal:absolute;mso-position-horizontal-relative:page;mso-position-vertical:absolute;mso-position-vertical-relative:page;mso-height-percent:0;mso-height-relative:margin;v-text-anchor:top" o:gfxdata="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" filled="f" stroked="f" strokeweight=".5pt">
                       <v:textbox>
                         <w:txbxContent>
                           <w:p>
@@ -13720,10 +13602,10 @@
                 <w:lang w:bidi="fa-IR"/>
               </w:rPr>
               <w:object w:dxaOrig="6720" w:dyaOrig="1260" w14:anchorId="054F0B9B">
-                <v:shape id="_x0000_i1047" type="#_x0000_t75" style="width:335.75pt;height:63.4pt" o:ole="">
+                <v:shape id="_x0000_i1047" type="#_x0000_t75" style="width:336pt;height:63.7pt" o:ole="">
                   <v:imagedata r:id="rId73" o:title=""/>
                 </v:shape>
-                <o:OLEObject Type="Embed" ProgID="Equation.DSMT4" ShapeID="_x0000_i1047" DrawAspect="Content" ObjectID="_1792780429" r:id="rId74"/>
+                <o:OLEObject Type="Embed" ProgID="Equation.DSMT4" ShapeID="_x0000_i1047" DrawAspect="Content" ObjectID="_1793174360" r:id="rId74"/>
               </w:object>
             </w:r>
             <w:r>
@@ -14717,10 +14599,10 @@
                 <w:lang w:bidi="fa-IR"/>
               </w:rPr>
               <w:object w:dxaOrig="7500" w:dyaOrig="1380" w14:anchorId="70787BEC">
-                <v:shape id="_x0000_i1048" type="#_x0000_t75" style="width:373.3pt;height:68.85pt" o:ole="">
+                <v:shape id="_x0000_i1048" type="#_x0000_t75" style="width:373.25pt;height:68.7pt" o:ole="">
                   <v:imagedata r:id="rId77" o:title=""/>
                 </v:shape>
-                <o:OLEObject Type="Embed" ProgID="Equation.DSMT4" ShapeID="_x0000_i1048" DrawAspect="Content" ObjectID="_1792780430" r:id="rId78"/>
+                <o:OLEObject Type="Embed" ProgID="Equation.DSMT4" ShapeID="_x0000_i1048" DrawAspect="Content" ObjectID="_1793174361" r:id="rId78"/>
               </w:object>
             </w:r>
           </w:p>
@@ -15457,10 +15339,10 @@
                 <w:lang w:bidi="fa-IR"/>
               </w:rPr>
               <w:object w:dxaOrig="1200" w:dyaOrig="300" w14:anchorId="772EBC08">
-                <v:shape id="_x0000_i1049" type="#_x0000_t75" style="width:53.2pt;height:13.3pt" o:ole="">
+                <v:shape id="_x0000_i1049" type="#_x0000_t75" style="width:52.95pt;height:13.25pt" o:ole="">
                   <v:imagedata r:id="rId81" o:title=""/>
                 </v:shape>
-                <o:OLEObject Type="Embed" ProgID="Equation.DSMT4" ShapeID="_x0000_i1049" DrawAspect="Content" ObjectID="_1792780431" r:id="rId82"/>
+                <o:OLEObject Type="Embed" ProgID="Equation.DSMT4" ShapeID="_x0000_i1049" DrawAspect="Content" ObjectID="_1793174362" r:id="rId82"/>
               </w:object>
             </w:r>
           </w:p>
@@ -15527,10 +15409,10 @@
                 <w:lang w:bidi="fa-IR"/>
               </w:rPr>
               <w:object w:dxaOrig="7100" w:dyaOrig="1380" w14:anchorId="15FA7A5C">
-                <v:shape id="_x0000_i1050" type="#_x0000_t75" style="width:354.5pt;height:68.85pt" o:ole="">
+                <v:shape id="_x0000_i1050" type="#_x0000_t75" style="width:355.05pt;height:68.7pt" o:ole="">
                   <v:imagedata r:id="rId83" o:title=""/>
                 </v:shape>
-                <o:OLEObject Type="Embed" ProgID="Equation.DSMT4" ShapeID="_x0000_i1050" DrawAspect="Content" ObjectID="_1792780432" r:id="rId84"/>
+                <o:OLEObject Type="Embed" ProgID="Equation.DSMT4" ShapeID="_x0000_i1050" DrawAspect="Content" ObjectID="_1793174363" r:id="rId84"/>
               </w:object>
             </w:r>
           </w:p>
@@ -15723,10 +15605,10 @@
                 <w:lang w:bidi="fa-IR"/>
               </w:rPr>
               <w:object w:dxaOrig="460" w:dyaOrig="380" w14:anchorId="22B8CCD3">
-                <v:shape id="_x0000_i1051" type="#_x0000_t75" style="width:21.15pt;height:18.8pt" o:ole="">
+                <v:shape id="_x0000_i1051" type="#_x0000_t75" style="width:21.5pt;height:19.05pt" o:ole="">
                   <v:imagedata r:id="rId87" o:title=""/>
                 </v:shape>
-                <o:OLEObject Type="Embed" ProgID="Equation.DSMT4" ShapeID="_x0000_i1051" DrawAspect="Content" ObjectID="_1792780433" r:id="rId88"/>
+                <o:OLEObject Type="Embed" ProgID="Equation.DSMT4" ShapeID="_x0000_i1051" DrawAspect="Content" ObjectID="_1793174364" r:id="rId88"/>
               </w:object>
             </w:r>
             <w:r>
@@ -15752,10 +15634,10 @@
                 <w:lang w:bidi="fa-IR"/>
               </w:rPr>
               <w:object w:dxaOrig="460" w:dyaOrig="400" w14:anchorId="053F5D20">
-                <v:shape id="_x0000_i1052" type="#_x0000_t75" style="width:21.15pt;height:18.8pt" o:ole="">
+                <v:shape id="_x0000_i1052" type="#_x0000_t75" style="width:21.5pt;height:19.05pt" o:ole="">
                   <v:imagedata r:id="rId89" o:title=""/>
                 </v:shape>
-                <o:OLEObject Type="Embed" ProgID="Equation.DSMT4" ShapeID="_x0000_i1052" DrawAspect="Content" ObjectID="_1792780434" r:id="rId90"/>
+                <o:OLEObject Type="Embed" ProgID="Equation.DSMT4" ShapeID="_x0000_i1052" DrawAspect="Content" ObjectID="_1793174365" r:id="rId90"/>
               </w:object>
             </w:r>
             <w:r>
@@ -16465,10 +16347,10 @@
                 <w:lang w:bidi="fa-IR"/>
               </w:rPr>
               <w:object w:dxaOrig="999" w:dyaOrig="460" w14:anchorId="6716A1AD">
-                <v:shape id="_x0000_i1053" type="#_x0000_t75" style="width:47.75pt;height:21.15pt" o:ole="">
+                <v:shape id="_x0000_i1053" type="#_x0000_t75" style="width:48pt;height:21.5pt" o:ole="">
                   <v:imagedata r:id="rId91" o:title=""/>
                 </v:shape>
-                <o:OLEObject Type="Embed" ProgID="Equation.DSMT4" ShapeID="_x0000_i1053" DrawAspect="Content" ObjectID="_1792780435" r:id="rId92"/>
+                <o:OLEObject Type="Embed" ProgID="Equation.DSMT4" ShapeID="_x0000_i1053" DrawAspect="Content" ObjectID="_1793174366" r:id="rId92"/>
               </w:object>
             </w:r>
             <w:r>
@@ -16490,10 +16372,10 @@
                 <w:lang w:bidi="fa-IR"/>
               </w:rPr>
               <w:object w:dxaOrig="1040" w:dyaOrig="460" w14:anchorId="14A9FAD7">
-                <v:shape id="_x0000_i1054" type="#_x0000_t75" style="width:50.85pt;height:21.15pt" o:ole="">
+                <v:shape id="_x0000_i1054" type="#_x0000_t75" style="width:50.5pt;height:21.5pt" o:ole="">
                   <v:imagedata r:id="rId93" o:title=""/>
                 </v:shape>
-                <o:OLEObject Type="Embed" ProgID="Equation.DSMT4" ShapeID="_x0000_i1054" DrawAspect="Content" ObjectID="_1792780436" r:id="rId94"/>
+                <o:OLEObject Type="Embed" ProgID="Equation.DSMT4" ShapeID="_x0000_i1054" DrawAspect="Content" ObjectID="_1793174367" r:id="rId94"/>
               </w:object>
             </w:r>
           </w:p>
@@ -16539,10 +16421,10 @@
                 <w:lang w:bidi="fa-IR"/>
               </w:rPr>
               <w:object w:dxaOrig="8320" w:dyaOrig="1260" w14:anchorId="300FF195">
-                <v:shape id="_x0000_i1055" type="#_x0000_t75" style="width:415.55pt;height:63.4pt" o:ole="">
+                <v:shape id="_x0000_i1055" type="#_x0000_t75" style="width:415.45pt;height:63.7pt" o:ole="">
                   <v:imagedata r:id="rId95" o:title=""/>
                 </v:shape>
-                <o:OLEObject Type="Embed" ProgID="Equation.DSMT4" ShapeID="_x0000_i1055" DrawAspect="Content" ObjectID="_1792780437" r:id="rId96"/>
+                <o:OLEObject Type="Embed" ProgID="Equation.DSMT4" ShapeID="_x0000_i1055" DrawAspect="Content" ObjectID="_1793174368" r:id="rId96"/>
               </w:object>
             </w:r>
           </w:p>
@@ -16689,10 +16571,10 @@
                 <w:lang w:bidi="fa-IR"/>
               </w:rPr>
               <w:object w:dxaOrig="460" w:dyaOrig="380" w14:anchorId="283933B8">
-                <v:shape id="_x0000_i1056" type="#_x0000_t75" style="width:21.15pt;height:18.8pt" o:ole="">
+                <v:shape id="_x0000_i1056" type="#_x0000_t75" style="width:21.5pt;height:19.05pt" o:ole="">
                   <v:imagedata r:id="rId87" o:title=""/>
                 </v:shape>
-                <o:OLEObject Type="Embed" ProgID="Equation.DSMT4" ShapeID="_x0000_i1056" DrawAspect="Content" ObjectID="_1792780438" r:id="rId97"/>
+                <o:OLEObject Type="Embed" ProgID="Equation.DSMT4" ShapeID="_x0000_i1056" DrawAspect="Content" ObjectID="_1793174369" r:id="rId97"/>
               </w:object>
             </w:r>
             <w:r>
@@ -16718,10 +16600,10 @@
                 <w:lang w:bidi="fa-IR"/>
               </w:rPr>
               <w:object w:dxaOrig="460" w:dyaOrig="400" w14:anchorId="3581DF14">
-                <v:shape id="_x0000_i1057" type="#_x0000_t75" style="width:21.15pt;height:18.8pt" o:ole="">
+                <v:shape id="_x0000_i1057" type="#_x0000_t75" style="width:21.5pt;height:19.05pt" o:ole="">
                   <v:imagedata r:id="rId89" o:title=""/>
                 </v:shape>
-                <o:OLEObject Type="Embed" ProgID="Equation.DSMT4" ShapeID="_x0000_i1057" DrawAspect="Content" ObjectID="_1792780439" r:id="rId98"/>
+                <o:OLEObject Type="Embed" ProgID="Equation.DSMT4" ShapeID="_x0000_i1057" DrawAspect="Content" ObjectID="_1793174370" r:id="rId98"/>
               </w:object>
             </w:r>
             <w:r>
@@ -17456,10 +17338,10 @@
                 <w:lang w:bidi="fa-IR"/>
               </w:rPr>
               <w:object w:dxaOrig="999" w:dyaOrig="460" w14:anchorId="1323429A">
-                <v:shape id="_x0000_i1058" type="#_x0000_t75" style="width:47.75pt;height:21.15pt" o:ole="">
+                <v:shape id="_x0000_i1058" type="#_x0000_t75" style="width:48pt;height:21.5pt" o:ole="">
                   <v:imagedata r:id="rId91" o:title=""/>
                 </v:shape>
-                <o:OLEObject Type="Embed" ProgID="Equation.DSMT4" ShapeID="_x0000_i1058" DrawAspect="Content" ObjectID="_1792780440" r:id="rId99"/>
+                <o:OLEObject Type="Embed" ProgID="Equation.DSMT4" ShapeID="_x0000_i1058" DrawAspect="Content" ObjectID="_1793174371" r:id="rId99"/>
               </w:object>
             </w:r>
             <w:r>
@@ -17481,10 +17363,10 @@
                 <w:lang w:bidi="fa-IR"/>
               </w:rPr>
               <w:object w:dxaOrig="1040" w:dyaOrig="460" w14:anchorId="4ABEC3D2">
-                <v:shape id="_x0000_i1059" type="#_x0000_t75" style="width:50.85pt;height:21.15pt" o:ole="">
+                <v:shape id="_x0000_i1059" type="#_x0000_t75" style="width:50.5pt;height:21.5pt" o:ole="">
                   <v:imagedata r:id="rId93" o:title=""/>
                 </v:shape>
-                <o:OLEObject Type="Embed" ProgID="Equation.DSMT4" ShapeID="_x0000_i1059" DrawAspect="Content" ObjectID="_1792780441" r:id="rId100"/>
+                <o:OLEObject Type="Embed" ProgID="Equation.DSMT4" ShapeID="_x0000_i1059" DrawAspect="Content" ObjectID="_1793174372" r:id="rId100"/>
               </w:object>
             </w:r>
             <w:r>
@@ -17506,10 +17388,10 @@
                 <w:lang w:bidi="fa-IR"/>
               </w:rPr>
               <w:object w:dxaOrig="1120" w:dyaOrig="400" w14:anchorId="17CC7E76">
-                <v:shape id="_x0000_i1060" type="#_x0000_t75" style="width:56.35pt;height:18.8pt" o:ole="">
+                <v:shape id="_x0000_i1060" type="#_x0000_t75" style="width:56.3pt;height:19.05pt" o:ole="">
                   <v:imagedata r:id="rId101" o:title=""/>
                 </v:shape>
-                <o:OLEObject Type="Embed" ProgID="Equation.DSMT4" ShapeID="_x0000_i1060" DrawAspect="Content" ObjectID="_1792780442" r:id="rId102"/>
+                <o:OLEObject Type="Embed" ProgID="Equation.DSMT4" ShapeID="_x0000_i1060" DrawAspect="Content" ObjectID="_1793174373" r:id="rId102"/>
               </w:object>
             </w:r>
             <w:r>
@@ -17531,10 +17413,10 @@
                 <w:lang w:bidi="fa-IR"/>
               </w:rPr>
               <w:object w:dxaOrig="900" w:dyaOrig="440" w14:anchorId="2559BBB3">
-                <v:shape id="_x0000_i1061" type="#_x0000_t75" style="width:43.85pt;height:21.15pt" o:ole="">
+                <v:shape id="_x0000_i1061" type="#_x0000_t75" style="width:43.85pt;height:21.5pt" o:ole="">
                   <v:imagedata r:id="rId103" o:title=""/>
                 </v:shape>
-                <o:OLEObject Type="Embed" ProgID="Equation.DSMT4" ShapeID="_x0000_i1061" DrawAspect="Content" ObjectID="_1792780443" r:id="rId104"/>
+                <o:OLEObject Type="Embed" ProgID="Equation.DSMT4" ShapeID="_x0000_i1061" DrawAspect="Content" ObjectID="_1793174374" r:id="rId104"/>
               </w:object>
             </w:r>
             <w:r>
@@ -17608,10 +17490,10 @@
                 <w:lang w:bidi="fa-IR"/>
               </w:rPr>
               <w:object w:dxaOrig="7080" w:dyaOrig="1380" w14:anchorId="136B19C5">
-                <v:shape id="_x0000_i1062" type="#_x0000_t75" style="width:353.75pt;height:68.85pt" o:ole="">
+                <v:shape id="_x0000_i1062" type="#_x0000_t75" style="width:353.4pt;height:68.7pt" o:ole="">
                   <v:imagedata r:id="rId105" o:title=""/>
                 </v:shape>
-                <o:OLEObject Type="Embed" ProgID="Equation.DSMT4" ShapeID="_x0000_i1062" DrawAspect="Content" ObjectID="_1792780444" r:id="rId106"/>
+                <o:OLEObject Type="Embed" ProgID="Equation.DSMT4" ShapeID="_x0000_i1062" DrawAspect="Content" ObjectID="_1793174375" r:id="rId106"/>
               </w:object>
             </w:r>
           </w:p>
@@ -18904,10 +18786,10 @@
                 <w:lang w:bidi="fa-IR"/>
               </w:rPr>
               <w:object w:dxaOrig="7180" w:dyaOrig="1380" w14:anchorId="72D02FFF">
-                <v:shape id="_x0000_i1063" type="#_x0000_t75" style="width:5in;height:68.85pt" o:ole="">
+                <v:shape id="_x0000_i1063" type="#_x0000_t75" style="width:5in;height:68.7pt" o:ole="">
                   <v:imagedata r:id="rId109" o:title=""/>
                 </v:shape>
-                <o:OLEObject Type="Embed" ProgID="Equation.DSMT4" ShapeID="_x0000_i1063" DrawAspect="Content" ObjectID="_1792780445" r:id="rId110"/>
+                <o:OLEObject Type="Embed" ProgID="Equation.DSMT4" ShapeID="_x0000_i1063" DrawAspect="Content" ObjectID="_1793174376" r:id="rId110"/>
               </w:object>
             </w:r>
           </w:p>
@@ -19760,10 +19642,10 @@
                 <w:lang w:bidi="fa-IR"/>
               </w:rPr>
               <w:object w:dxaOrig="7260" w:dyaOrig="1380" w14:anchorId="71DAE171">
-                <v:shape id="_x0000_i1064" type="#_x0000_t75" style="width:363.9pt;height:68.85pt" o:ole="">
+                <v:shape id="_x0000_i1064" type="#_x0000_t75" style="width:364.15pt;height:68.7pt" o:ole="">
                   <v:imagedata r:id="rId111" o:title=""/>
                 </v:shape>
-                <o:OLEObject Type="Embed" ProgID="Equation.DSMT4" ShapeID="_x0000_i1064" DrawAspect="Content" ObjectID="_1792780446" r:id="rId112"/>
+                <o:OLEObject Type="Embed" ProgID="Equation.DSMT4" ShapeID="_x0000_i1064" DrawAspect="Content" ObjectID="_1793174377" r:id="rId112"/>
               </w:object>
             </w:r>
             <w:r>
@@ -19929,10 +19811,10 @@
                 <w:lang w:bidi="fa-IR"/>
               </w:rPr>
               <w:object w:dxaOrig="700" w:dyaOrig="480" w14:anchorId="20C3653B">
-                <v:shape id="_x0000_i1107" type="#_x0000_t75" style="width:27.4pt;height:18.8pt" o:ole="">
+                <v:shape id="_x0000_i1065" type="#_x0000_t75" style="width:27.3pt;height:19.05pt" o:ole="">
                   <v:imagedata r:id="rId115" o:title=""/>
                 </v:shape>
-                <o:OLEObject Type="Embed" ProgID="Equation.DSMT4" ShapeID="_x0000_i1107" DrawAspect="Content" ObjectID="_1792780447" r:id="rId116"/>
+                <o:OLEObject Type="Embed" ProgID="Equation.DSMT4" ShapeID="_x0000_i1065" DrawAspect="Content" ObjectID="_1793174378" r:id="rId116"/>
               </w:object>
             </w:r>
             <w:r>
@@ -20098,10 +19980,10 @@
                 <w:lang w:bidi="fa-IR"/>
               </w:rPr>
               <w:object w:dxaOrig="820" w:dyaOrig="480" w14:anchorId="2E786F49">
-                <v:shape id="_x0000_i1108" type="#_x0000_t75" style="width:34.45pt;height:18.8pt" o:ole="">
+                <v:shape id="_x0000_i1066" type="#_x0000_t75" style="width:34.75pt;height:19.05pt" o:ole="">
                   <v:imagedata r:id="rId117" o:title=""/>
                 </v:shape>
-                <o:OLEObject Type="Embed" ProgID="Equation.DSMT4" ShapeID="_x0000_i1108" DrawAspect="Content" ObjectID="_1792780448" r:id="rId118"/>
+                <o:OLEObject Type="Embed" ProgID="Equation.DSMT4" ShapeID="_x0000_i1066" DrawAspect="Content" ObjectID="_1793174379" r:id="rId118"/>
               </w:object>
             </w:r>
             <w:r>
@@ -20894,10 +20776,10 @@
                 <w:lang w:bidi="fa-IR"/>
               </w:rPr>
               <w:object w:dxaOrig="7280" w:dyaOrig="1380" w14:anchorId="4B51C474">
-                <v:shape id="_x0000_i1067" type="#_x0000_t75" style="width:363.15pt;height:68.85pt" o:ole="">
+                <v:shape id="_x0000_i1067" type="#_x0000_t75" style="width:363.3pt;height:68.7pt" o:ole="">
                   <v:imagedata r:id="rId119" o:title=""/>
                 </v:shape>
-                <o:OLEObject Type="Embed" ProgID="Equation.DSMT4" ShapeID="_x0000_i1067" DrawAspect="Content" ObjectID="_1792780449" r:id="rId120"/>
+                <o:OLEObject Type="Embed" ProgID="Equation.DSMT4" ShapeID="_x0000_i1067" DrawAspect="Content" ObjectID="_1793174380" r:id="rId120"/>
               </w:object>
             </w:r>
           </w:p>
@@ -21042,10 +20924,10 @@
                 <w:lang w:bidi="fa-IR"/>
               </w:rPr>
               <w:object w:dxaOrig="340" w:dyaOrig="380" w14:anchorId="3A9C6A1A">
-                <v:shape id="_x0000_i1068" type="#_x0000_t75" style="width:14.85pt;height:17.2pt" o:ole="">
+                <v:shape id="_x0000_i1068" type="#_x0000_t75" style="width:14.9pt;height:17.4pt" o:ole="">
                   <v:imagedata r:id="rId121" o:title=""/>
                 </v:shape>
-                <o:OLEObject Type="Embed" ProgID="Equation.DSMT4" ShapeID="_x0000_i1068" DrawAspect="Content" ObjectID="_1792780450" r:id="rId122"/>
+                <o:OLEObject Type="Embed" ProgID="Equation.DSMT4" ShapeID="_x0000_i1068" DrawAspect="Content" ObjectID="_1793174381" r:id="rId122"/>
               </w:object>
             </w:r>
             <w:r>
@@ -21085,10 +20967,10 @@
                 <w:lang w:bidi="fa-IR"/>
               </w:rPr>
               <w:object w:dxaOrig="320" w:dyaOrig="380" w14:anchorId="0DA87AB3">
-                <v:shape id="_x0000_i1069" type="#_x0000_t75" style="width:13.3pt;height:17.2pt" o:ole="">
+                <v:shape id="_x0000_i1069" type="#_x0000_t75" style="width:13.25pt;height:17.4pt" o:ole="">
                   <v:imagedata r:id="rId123" o:title=""/>
                 </v:shape>
-                <o:OLEObject Type="Embed" ProgID="Equation.DSMT4" ShapeID="_x0000_i1069" DrawAspect="Content" ObjectID="_1792780451" r:id="rId124"/>
+                <o:OLEObject Type="Embed" ProgID="Equation.DSMT4" ShapeID="_x0000_i1069" DrawAspect="Content" ObjectID="_1793174382" r:id="rId124"/>
               </w:object>
             </w:r>
             <w:r>
@@ -21368,10 +21250,10 @@
                 <w:lang w:bidi="fa-IR"/>
               </w:rPr>
               <w:object w:dxaOrig="340" w:dyaOrig="380" w14:anchorId="484DB46E">
-                <v:shape id="_x0000_i1070" type="#_x0000_t75" style="width:14.85pt;height:17.2pt" o:ole="">
+                <v:shape id="_x0000_i1070" type="#_x0000_t75" style="width:14.9pt;height:17.4pt" o:ole="">
                   <v:imagedata r:id="rId121" o:title=""/>
                 </v:shape>
-                <o:OLEObject Type="Embed" ProgID="Equation.DSMT4" ShapeID="_x0000_i1070" DrawAspect="Content" ObjectID="_1792780452" r:id="rId126"/>
+                <o:OLEObject Type="Embed" ProgID="Equation.DSMT4" ShapeID="_x0000_i1070" DrawAspect="Content" ObjectID="_1793174383" r:id="rId126"/>
               </w:object>
             </w:r>
             <w:r>
@@ -21395,10 +21277,10 @@
                 <w:lang w:bidi="fa-IR"/>
               </w:rPr>
               <w:object w:dxaOrig="360" w:dyaOrig="380" w14:anchorId="79FAB7F5">
-                <v:shape id="_x0000_i1071" type="#_x0000_t75" style="width:14.85pt;height:17.2pt" o:ole="">
+                <v:shape id="_x0000_i1071" type="#_x0000_t75" style="width:14.9pt;height:17.4pt" o:ole="">
                   <v:imagedata r:id="rId127" o:title=""/>
                 </v:shape>
-                <o:OLEObject Type="Embed" ProgID="Equation.DSMT4" ShapeID="_x0000_i1071" DrawAspect="Content" ObjectID="_1792780453" r:id="rId128"/>
+                <o:OLEObject Type="Embed" ProgID="Equation.DSMT4" ShapeID="_x0000_i1071" DrawAspect="Content" ObjectID="_1793174384" r:id="rId128"/>
               </w:object>
             </w:r>
             <w:r>
@@ -21431,10 +21313,10 @@
                 <w:lang w:bidi="fa-IR"/>
               </w:rPr>
               <w:object w:dxaOrig="320" w:dyaOrig="380" w14:anchorId="582023A3">
-                <v:shape id="_x0000_i1072" type="#_x0000_t75" style="width:14.1pt;height:17.2pt" o:ole="">
+                <v:shape id="_x0000_i1072" type="#_x0000_t75" style="width:14.05pt;height:17.4pt" o:ole="">
                   <v:imagedata r:id="rId129" o:title=""/>
                 </v:shape>
-                <o:OLEObject Type="Embed" ProgID="Equation.DSMT4" ShapeID="_x0000_i1072" DrawAspect="Content" ObjectID="_1792780454" r:id="rId130"/>
+                <o:OLEObject Type="Embed" ProgID="Equation.DSMT4" ShapeID="_x0000_i1072" DrawAspect="Content" ObjectID="_1793174385" r:id="rId130"/>
               </w:object>
             </w:r>
             <w:r>
@@ -21458,10 +21340,10 @@
                 <w:lang w:bidi="fa-IR"/>
               </w:rPr>
               <w:object w:dxaOrig="340" w:dyaOrig="380" w14:anchorId="64040A57">
-                <v:shape id="_x0000_i1073" type="#_x0000_t75" style="width:14.1pt;height:17.2pt" o:ole="">
+                <v:shape id="_x0000_i1073" type="#_x0000_t75" style="width:14.05pt;height:17.4pt" o:ole="">
                   <v:imagedata r:id="rId131" o:title=""/>
                 </v:shape>
-                <o:OLEObject Type="Embed" ProgID="Equation.DSMT4" ShapeID="_x0000_i1073" DrawAspect="Content" ObjectID="_1792780455" r:id="rId132"/>
+                <o:OLEObject Type="Embed" ProgID="Equation.DSMT4" ShapeID="_x0000_i1073" DrawAspect="Content" ObjectID="_1793174386" r:id="rId132"/>
               </w:object>
             </w:r>
             <w:r>
@@ -22071,10 +21953,10 @@
                 <w:lang w:bidi="fa-IR"/>
               </w:rPr>
               <w:object w:dxaOrig="340" w:dyaOrig="380" w14:anchorId="0AF6ED94">
-                <v:shape id="_x0000_i1074" type="#_x0000_t75" style="width:14.85pt;height:17.2pt" o:ole="">
+                <v:shape id="_x0000_i1074" type="#_x0000_t75" style="width:14.9pt;height:17.4pt" o:ole="">
                   <v:imagedata r:id="rId121" o:title=""/>
                 </v:shape>
-                <o:OLEObject Type="Embed" ProgID="Equation.DSMT4" ShapeID="_x0000_i1074" DrawAspect="Content" ObjectID="_1792780456" r:id="rId133"/>
+                <o:OLEObject Type="Embed" ProgID="Equation.DSMT4" ShapeID="_x0000_i1074" DrawAspect="Content" ObjectID="_1793174387" r:id="rId133"/>
               </w:object>
             </w:r>
             <w:r>
@@ -22108,10 +21990,10 @@
                 <w:lang w:bidi="fa-IR"/>
               </w:rPr>
               <w:object w:dxaOrig="320" w:dyaOrig="380" w14:anchorId="3E050A6D">
-                <v:shape id="_x0000_i1075" type="#_x0000_t75" style="width:13.3pt;height:17.2pt" o:ole="">
+                <v:shape id="_x0000_i1075" type="#_x0000_t75" style="width:13.25pt;height:17.4pt" o:ole="">
                   <v:imagedata r:id="rId123" o:title=""/>
                 </v:shape>
-                <o:OLEObject Type="Embed" ProgID="Equation.DSMT4" ShapeID="_x0000_i1075" DrawAspect="Content" ObjectID="_1792780457" r:id="rId134"/>
+                <o:OLEObject Type="Embed" ProgID="Equation.DSMT4" ShapeID="_x0000_i1075" DrawAspect="Content" ObjectID="_1793174388" r:id="rId134"/>
               </w:object>
             </w:r>
             <w:r>
@@ -22157,10 +22039,10 @@
                 <w:lang w:bidi="fa-IR"/>
               </w:rPr>
               <w:object w:dxaOrig="920" w:dyaOrig="440" w14:anchorId="641DC4BF">
-                <v:shape id="_x0000_i1076" type="#_x0000_t75" style="width:39.9pt;height:18.8pt" o:ole="">
+                <v:shape id="_x0000_i1076" type="#_x0000_t75" style="width:39.7pt;height:19.05pt" o:ole="">
                   <v:imagedata r:id="rId135" o:title=""/>
                 </v:shape>
-                <o:OLEObject Type="Embed" ProgID="Equation.DSMT4" ShapeID="_x0000_i1076" DrawAspect="Content" ObjectID="_1792780458" r:id="rId136"/>
+                <o:OLEObject Type="Embed" ProgID="Equation.DSMT4" ShapeID="_x0000_i1076" DrawAspect="Content" ObjectID="_1793174389" r:id="rId136"/>
               </w:object>
             </w:r>
             <w:r>
@@ -22261,10 +22143,10 @@
                 <w:lang w:bidi="fa-IR"/>
               </w:rPr>
               <w:object w:dxaOrig="6200" w:dyaOrig="1420" w14:anchorId="0972B36F">
-                <v:shape id="_x0000_i1077" type="#_x0000_t75" style="width:307.55pt;height:70.45pt" o:ole="">
+                <v:shape id="_x0000_i1077" type="#_x0000_t75" style="width:307.85pt;height:70.35pt" o:ole="">
                   <v:imagedata r:id="rId137" o:title=""/>
                 </v:shape>
-                <o:OLEObject Type="Embed" ProgID="Equation.DSMT4" ShapeID="_x0000_i1077" DrawAspect="Content" ObjectID="_1792780459" r:id="rId138"/>
+                <o:OLEObject Type="Embed" ProgID="Equation.DSMT4" ShapeID="_x0000_i1077" DrawAspect="Content" ObjectID="_1793174390" r:id="rId138"/>
               </w:object>
             </w:r>
           </w:p>
@@ -23038,10 +22920,10 @@
                 <w:lang w:bidi="fa-IR"/>
               </w:rPr>
               <w:object w:dxaOrig="7020" w:dyaOrig="1380" w14:anchorId="0109939B">
-                <v:shape id="_x0000_i1078" type="#_x0000_t75" style="width:351.4pt;height:68.85pt" o:ole="">
+                <v:shape id="_x0000_i1078" type="#_x0000_t75" style="width:351.7pt;height:68.7pt" o:ole="">
                   <v:imagedata r:id="rId141" o:title=""/>
                 </v:shape>
-                <o:OLEObject Type="Embed" ProgID="Equation.DSMT4" ShapeID="_x0000_i1078" DrawAspect="Content" ObjectID="_1792780460" r:id="rId142"/>
+                <o:OLEObject Type="Embed" ProgID="Equation.DSMT4" ShapeID="_x0000_i1078" DrawAspect="Content" ObjectID="_1793174391" r:id="rId142"/>
               </w:object>
             </w:r>
           </w:p>
@@ -23075,8 +22957,6 @@
           <w:rtl/>
         </w:rPr>
       </w:pPr>
-      <w:bookmarkStart w:id="0" w:name="_GoBack"/>
-      <w:bookmarkEnd w:id="0"/>
       <w:r>
         <w:rPr>
           <w:rFonts w:ascii="Vazirmatn" w:hAnsi="Vazirmatn" w:cs="0 Nazanin Bold"/>
@@ -23289,7 +23169,7 @@
         <v:path o:extrusionok="f" gradientshapeok="t" o:connecttype="rect"/>
         <o:lock v:ext="edit" aspectratio="t"/>
       </v:shapetype>
-      <v:shape id="_x0000_i1034" type="#_x0000_t75" style="width:12.5pt;height:12.5pt" o:bullet="t">
+      <v:shape id="_x0000_i1027" type="#_x0000_t75" style="width:12.4pt;height:12.4pt" o:bullet="t">
         <v:imagedata r:id="rId1" o:title="mso884A"/>
       </v:shape>
     </w:pict>
@@ -24816,7 +24696,7 @@
 </file>
 
 <file path=customXml/itemProps1.xml><?xml version="1.0" encoding="utf-8"?>
-<ds:datastoreItem xmlns:ds="http://schemas.openxmlformats.org/officeDocument/2006/customXml" ds:itemID="{643296BE-22AA-4286-BA9C-D598F3C11ECB}">
+<ds:datastoreItem xmlns:ds="http://schemas.openxmlformats.org/officeDocument/2006/customXml" ds:itemID="{663200A4-9078-45F8-8AA9-F8B27A672579}">
   <ds:schemaRefs>
     <ds:schemaRef ds:uri="http://schemas.openxmlformats.org/officeDocument/2006/bibliography"/>
   </ds:schemaRefs>

</xml_diff>